<commit_message>
Added example game to the problem specification
</commit_message>
<xml_diff>
--- a/description.docx
+++ b/description.docx
@@ -21,37 +21,13 @@
     </w:p>
     <w:p>
       <w:r>
-        <w:t xml:space="preserve">Recently Stride acquired a [fictitious] client named </w:t>
-      </w:r>
-      <w:proofErr w:type="spellStart"/>
-      <w:r>
-        <w:t>Dartstr</w:t>
-      </w:r>
-      <w:proofErr w:type="spellEnd"/>
-      <w:r>
-        <w:t xml:space="preserve">. </w:t>
-      </w:r>
-      <w:proofErr w:type="spellStart"/>
-      <w:r>
-        <w:t>Dartstr</w:t>
-      </w:r>
-      <w:proofErr w:type="spellEnd"/>
-      <w:r>
-        <w:t xml:space="preserve"> host professional Dart tournaments. They have engaged Stride to create an electronic scoring </w:t>
+        <w:t xml:space="preserve">Recently Stride acquired a [fictitious] client named Dartstr. Dartstr host professional Dart tournaments. They have engaged Stride to create an electronic scoring </w:t>
       </w:r>
       <w:r>
         <w:t>system for use in the tournaments they host</w:t>
       </w:r>
       <w:r>
-        <w:t xml:space="preserve">. </w:t>
-      </w:r>
-      <w:proofErr w:type="spellStart"/>
-      <w:r>
-        <w:t>Dartstr</w:t>
-      </w:r>
-      <w:proofErr w:type="spellEnd"/>
-      <w:r>
-        <w:t xml:space="preserve"> want Stride to develop an API of the following form:</w:t>
+        <w:t>. Dartstr want Stride to develop an API of the following form:</w:t>
       </w:r>
     </w:p>
     <w:p/>
@@ -63,13 +39,8 @@
           <w:numId w:val="2"/>
         </w:numPr>
       </w:pPr>
-      <w:proofErr w:type="gramStart"/>
-      <w:r>
-        <w:t>score(</w:t>
-      </w:r>
-      <w:proofErr w:type="gramEnd"/>
-      <w:r>
-        <w:t>): Integer</w:t>
+      <w:r>
+        <w:t>score(): Integer</w:t>
       </w:r>
     </w:p>
     <w:p>
@@ -80,34 +51,8 @@
           <w:numId w:val="2"/>
         </w:numPr>
       </w:pPr>
-      <w:proofErr w:type="gramStart"/>
-      <w:r>
-        <w:t>turn(</w:t>
-      </w:r>
-      <w:proofErr w:type="spellStart"/>
-      <w:proofErr w:type="gramEnd"/>
-      <w:r>
-        <w:t>firstThrow</w:t>
-      </w:r>
-      <w:proofErr w:type="spellEnd"/>
-      <w:r>
-        <w:t xml:space="preserve">: String, </w:t>
-      </w:r>
-      <w:proofErr w:type="spellStart"/>
-      <w:r>
-        <w:t>secondThrow</w:t>
-      </w:r>
-      <w:proofErr w:type="spellEnd"/>
-      <w:r>
-        <w:t xml:space="preserve">: String, </w:t>
-      </w:r>
-      <w:proofErr w:type="spellStart"/>
-      <w:r>
-        <w:t>thirdThrow</w:t>
-      </w:r>
-      <w:proofErr w:type="spellEnd"/>
-      <w:r>
-        <w:t>: String): String</w:t>
+      <w:r>
+        <w:t>turn(firstThrow: String, secondThrow: String, thirdThrow: String): String</w:t>
       </w:r>
     </w:p>
     <w:p/>
@@ -121,6 +66,9 @@
     </w:p>
     <w:p>
       <w:r>
+        <w:rPr>
+          <w:noProof/>
+        </w:rPr>
         <w:drawing>
           <wp:anchor distT="0" distB="0" distL="114300" distR="114300" simplePos="0" relativeHeight="251658240" behindDoc="0" locked="0" layoutInCell="1" allowOverlap="1" wp14:anchorId="16176A33" wp14:editId="624672F2">
             <wp:simplePos x="0" y="0"/>
@@ -316,10 +264,7 @@
         </w:numPr>
       </w:pPr>
       <w:r>
-        <w:t>The winner is the first to reach a score of exactly 0</w:t>
-      </w:r>
-      <w:r>
-        <w:t>, with the following considerations:</w:t>
+        <w:t>The winner is the first to reach a score of exactly 0, with the following considerations:</w:t>
       </w:r>
     </w:p>
     <w:p>
@@ -426,13 +371,8 @@
           <w:numId w:val="4"/>
         </w:numPr>
       </w:pPr>
-      <w:proofErr w:type="spellStart"/>
-      <w:r>
-        <w:t>Dartstr</w:t>
-      </w:r>
-      <w:proofErr w:type="spellEnd"/>
-      <w:r>
-        <w:t xml:space="preserve"> have requested that </w:t>
+      <w:r>
+        <w:t xml:space="preserve">Dartstr have requested that </w:t>
       </w:r>
       <w:r>
         <w:t xml:space="preserve">the </w:t>
@@ -591,13 +531,128 @@
         <w:t xml:space="preserve">The lowest non-winning score is 2. This is because the winning throw must be a double. The smallest double is D1 for a score of 2. A score of 1 becomes impossible to win from. </w:t>
       </w:r>
     </w:p>
-    <w:p>
-      <w:pPr>
-        <w:pStyle w:val="ListParagraph"/>
-      </w:pPr>
+    <w:p/>
+    <w:p>
+      <w:pPr>
+        <w:pStyle w:val="Heading1"/>
+      </w:pPr>
+      <w:r>
+        <w:t>Example Game</w:t>
+      </w:r>
+    </w:p>
+    <w:p>
+      <w:r>
+        <w:rPr>
+          <w:noProof/>
+        </w:rPr>
+        <w:drawing>
+          <wp:inline distT="0" distB="0" distL="0" distR="0" wp14:anchorId="73D5BE15" wp14:editId="020DBB3C">
+            <wp:extent cx="5943600" cy="1438275"/>
+            <wp:effectExtent l="0" t="0" r="0" b="9525"/>
+            <wp:docPr id="4" name="Picture 4"/>
+            <wp:cNvGraphicFramePr>
+              <a:graphicFrameLocks xmlns:a="http://schemas.openxmlformats.org/drawingml/2006/main" noChangeAspect="1"/>
+            </wp:cNvGraphicFramePr>
+            <a:graphic xmlns:a="http://schemas.openxmlformats.org/drawingml/2006/main">
+              <a:graphicData uri="http://schemas.openxmlformats.org/drawingml/2006/picture">
+                <pic:pic xmlns:pic="http://schemas.openxmlformats.org/drawingml/2006/picture">
+                  <pic:nvPicPr>
+                    <pic:cNvPr id="4" name="Screen Shot 2016-06-08 at 4.06.13 PM.png"/>
+                    <pic:cNvPicPr/>
+                  </pic:nvPicPr>
+                  <pic:blipFill>
+                    <a:blip r:embed="rId6">
+                      <a:extLst>
+                        <a:ext uri="{28A0092B-C50C-407E-A947-70E740481C1C}">
+                          <a14:useLocalDpi xmlns:a14="http://schemas.microsoft.com/office/drawing/2010/main" val="0"/>
+                        </a:ext>
+                      </a:extLst>
+                    </a:blip>
+                    <a:stretch>
+                      <a:fillRect/>
+                    </a:stretch>
+                  </pic:blipFill>
+                  <pic:spPr>
+                    <a:xfrm>
+                      <a:off x="0" y="0"/>
+                      <a:ext cx="5943600" cy="1438275"/>
+                    </a:xfrm>
+                    <a:prstGeom prst="rect">
+                      <a:avLst/>
+                    </a:prstGeom>
+                  </pic:spPr>
+                </pic:pic>
+              </a:graphicData>
+            </a:graphic>
+          </wp:inline>
+        </w:drawing>
+      </w:r>
       <w:bookmarkStart w:id="0" w:name="_GoBack"/>
       <w:bookmarkEnd w:id="0"/>
     </w:p>
+    <w:p>
+      <w:pPr>
+        <w:pStyle w:val="Heading1"/>
+      </w:pPr>
+      <w:r>
+        <w:t>Notes</w:t>
+      </w:r>
+    </w:p>
+    <w:p>
+      <w:pPr>
+        <w:pStyle w:val="ListParagraph"/>
+        <w:numPr>
+          <w:ilvl w:val="0"/>
+          <w:numId w:val="8"/>
+        </w:numPr>
+        <w:rPr>
+          <w:rFonts w:ascii="Calibri" w:eastAsia="Times New Roman" w:hAnsi="Calibri" w:cs="Times New Roman"/>
+          <w:color w:val="000000"/>
+        </w:rPr>
+      </w:pPr>
+      <w:r>
+        <w:rPr>
+          <w:rFonts w:ascii="Calibri" w:eastAsia="Times New Roman" w:hAnsi="Calibri" w:cs="Times New Roman"/>
+          <w:color w:val="000000"/>
+        </w:rPr>
+        <w:t>Row 7: 70 - 71 = -1, resets to 70 because the score reached -1</w:t>
+      </w:r>
+    </w:p>
+    <w:p>
+      <w:pPr>
+        <w:pStyle w:val="ListParagraph"/>
+        <w:numPr>
+          <w:ilvl w:val="0"/>
+          <w:numId w:val="8"/>
+        </w:numPr>
+        <w:rPr>
+          <w:rFonts w:ascii="Calibri" w:eastAsia="Times New Roman" w:hAnsi="Calibri" w:cs="Times New Roman"/>
+          <w:color w:val="000000"/>
+        </w:rPr>
+      </w:pPr>
+      <w:r>
+        <w:rPr>
+          <w:rFonts w:ascii="Calibri" w:eastAsia="Times New Roman" w:hAnsi="Calibri" w:cs="Times New Roman"/>
+          <w:color w:val="000000"/>
+        </w:rPr>
+        <w:t xml:space="preserve">Row 8: </w:t>
+      </w:r>
+      <w:r>
+        <w:rPr>
+          <w:rFonts w:ascii="Calibri" w:eastAsia="Times New Roman" w:hAnsi="Calibri" w:cs="Times New Roman"/>
+          <w:color w:val="000000"/>
+        </w:rPr>
+        <w:t xml:space="preserve">70 - 70 = 0, </w:t>
+      </w:r>
+      <w:r>
+        <w:rPr>
+          <w:rFonts w:ascii="Calibri" w:eastAsia="Times New Roman" w:hAnsi="Calibri" w:cs="Times New Roman"/>
+          <w:color w:val="000000"/>
+        </w:rPr>
+        <w:t>resets to 70, the score reached 0 but was neither a double or IR</w:t>
+      </w:r>
+    </w:p>
+    <w:p/>
     <w:sectPr>
       <w:pgSz w:w="12240" w:h="15840"/>
       <w:pgMar w:top="1440" w:right="1440" w:bottom="1440" w:left="1440" w:header="720" w:footer="720" w:gutter="0"/>
@@ -724,6 +779,92 @@
     </w:lvl>
   </w:abstractNum>
   <w:abstractNum w:abstractNumId="1">
+    <w:nsid w:val="168063EB"/>
+    <w:multiLevelType w:val="hybridMultilevel"/>
+    <w:tmpl w:val="E020ED72"/>
+    <w:lvl w:ilvl="0" w:tplc="0409000F">
+      <w:start w:val="1"/>
+      <w:numFmt w:val="decimal"/>
+      <w:lvlText w:val="%1."/>
+      <w:lvlJc w:val="left"/>
+      <w:pPr>
+        <w:ind w:left="720" w:hanging="360"/>
+      </w:pPr>
+    </w:lvl>
+    <w:lvl w:ilvl="1" w:tplc="04090019" w:tentative="1">
+      <w:start w:val="1"/>
+      <w:numFmt w:val="lowerLetter"/>
+      <w:lvlText w:val="%2."/>
+      <w:lvlJc w:val="left"/>
+      <w:pPr>
+        <w:ind w:left="1440" w:hanging="360"/>
+      </w:pPr>
+    </w:lvl>
+    <w:lvl w:ilvl="2" w:tplc="0409001B" w:tentative="1">
+      <w:start w:val="1"/>
+      <w:numFmt w:val="lowerRoman"/>
+      <w:lvlText w:val="%3."/>
+      <w:lvlJc w:val="right"/>
+      <w:pPr>
+        <w:ind w:left="2160" w:hanging="180"/>
+      </w:pPr>
+    </w:lvl>
+    <w:lvl w:ilvl="3" w:tplc="0409000F" w:tentative="1">
+      <w:start w:val="1"/>
+      <w:numFmt w:val="decimal"/>
+      <w:lvlText w:val="%4."/>
+      <w:lvlJc w:val="left"/>
+      <w:pPr>
+        <w:ind w:left="2880" w:hanging="360"/>
+      </w:pPr>
+    </w:lvl>
+    <w:lvl w:ilvl="4" w:tplc="04090019" w:tentative="1">
+      <w:start w:val="1"/>
+      <w:numFmt w:val="lowerLetter"/>
+      <w:lvlText w:val="%5."/>
+      <w:lvlJc w:val="left"/>
+      <w:pPr>
+        <w:ind w:left="3600" w:hanging="360"/>
+      </w:pPr>
+    </w:lvl>
+    <w:lvl w:ilvl="5" w:tplc="0409001B" w:tentative="1">
+      <w:start w:val="1"/>
+      <w:numFmt w:val="lowerRoman"/>
+      <w:lvlText w:val="%6."/>
+      <w:lvlJc w:val="right"/>
+      <w:pPr>
+        <w:ind w:left="4320" w:hanging="180"/>
+      </w:pPr>
+    </w:lvl>
+    <w:lvl w:ilvl="6" w:tplc="0409000F" w:tentative="1">
+      <w:start w:val="1"/>
+      <w:numFmt w:val="decimal"/>
+      <w:lvlText w:val="%7."/>
+      <w:lvlJc w:val="left"/>
+      <w:pPr>
+        <w:ind w:left="5040" w:hanging="360"/>
+      </w:pPr>
+    </w:lvl>
+    <w:lvl w:ilvl="7" w:tplc="04090019" w:tentative="1">
+      <w:start w:val="1"/>
+      <w:numFmt w:val="lowerLetter"/>
+      <w:lvlText w:val="%8."/>
+      <w:lvlJc w:val="left"/>
+      <w:pPr>
+        <w:ind w:left="5760" w:hanging="360"/>
+      </w:pPr>
+    </w:lvl>
+    <w:lvl w:ilvl="8" w:tplc="0409001B" w:tentative="1">
+      <w:start w:val="1"/>
+      <w:numFmt w:val="lowerRoman"/>
+      <w:lvlText w:val="%9."/>
+      <w:lvlJc w:val="right"/>
+      <w:pPr>
+        <w:ind w:left="6480" w:hanging="180"/>
+      </w:pPr>
+    </w:lvl>
+  </w:abstractNum>
+  <w:abstractNum w:abstractNumId="2">
     <w:nsid w:val="222B0ACF"/>
     <w:multiLevelType w:val="hybridMultilevel"/>
     <w:tmpl w:val="C228F510"/>
@@ -836,7 +977,7 @@
       </w:rPr>
     </w:lvl>
   </w:abstractNum>
-  <w:abstractNum w:abstractNumId="2">
+  <w:abstractNum w:abstractNumId="3">
     <w:nsid w:val="2646036F"/>
     <w:multiLevelType w:val="hybridMultilevel"/>
     <w:tmpl w:val="D51C48D2"/>
@@ -949,10 +1090,322 @@
       </w:rPr>
     </w:lvl>
   </w:abstractNum>
-  <w:abstractNum w:abstractNumId="3">
+  <w:abstractNum w:abstractNumId="4">
+    <w:nsid w:val="2B232873"/>
+    <w:multiLevelType w:val="hybridMultilevel"/>
+    <w:tmpl w:val="FB406604"/>
+    <w:lvl w:ilvl="0" w:tplc="0409000F">
+      <w:start w:val="1"/>
+      <w:numFmt w:val="decimal"/>
+      <w:lvlText w:val="%1."/>
+      <w:lvlJc w:val="left"/>
+      <w:pPr>
+        <w:ind w:left="720" w:hanging="360"/>
+      </w:pPr>
+    </w:lvl>
+    <w:lvl w:ilvl="1" w:tplc="04090019">
+      <w:start w:val="1"/>
+      <w:numFmt w:val="lowerLetter"/>
+      <w:lvlText w:val="%2."/>
+      <w:lvlJc w:val="left"/>
+      <w:pPr>
+        <w:ind w:left="1440" w:hanging="360"/>
+      </w:pPr>
+    </w:lvl>
+    <w:lvl w:ilvl="2" w:tplc="0409001B" w:tentative="1">
+      <w:start w:val="1"/>
+      <w:numFmt w:val="lowerRoman"/>
+      <w:lvlText w:val="%3."/>
+      <w:lvlJc w:val="right"/>
+      <w:pPr>
+        <w:ind w:left="2160" w:hanging="180"/>
+      </w:pPr>
+    </w:lvl>
+    <w:lvl w:ilvl="3" w:tplc="0409000F" w:tentative="1">
+      <w:start w:val="1"/>
+      <w:numFmt w:val="decimal"/>
+      <w:lvlText w:val="%4."/>
+      <w:lvlJc w:val="left"/>
+      <w:pPr>
+        <w:ind w:left="2880" w:hanging="360"/>
+      </w:pPr>
+    </w:lvl>
+    <w:lvl w:ilvl="4" w:tplc="04090019" w:tentative="1">
+      <w:start w:val="1"/>
+      <w:numFmt w:val="lowerLetter"/>
+      <w:lvlText w:val="%5."/>
+      <w:lvlJc w:val="left"/>
+      <w:pPr>
+        <w:ind w:left="3600" w:hanging="360"/>
+      </w:pPr>
+    </w:lvl>
+    <w:lvl w:ilvl="5" w:tplc="0409001B" w:tentative="1">
+      <w:start w:val="1"/>
+      <w:numFmt w:val="lowerRoman"/>
+      <w:lvlText w:val="%6."/>
+      <w:lvlJc w:val="right"/>
+      <w:pPr>
+        <w:ind w:left="4320" w:hanging="180"/>
+      </w:pPr>
+    </w:lvl>
+    <w:lvl w:ilvl="6" w:tplc="0409000F" w:tentative="1">
+      <w:start w:val="1"/>
+      <w:numFmt w:val="decimal"/>
+      <w:lvlText w:val="%7."/>
+      <w:lvlJc w:val="left"/>
+      <w:pPr>
+        <w:ind w:left="5040" w:hanging="360"/>
+      </w:pPr>
+    </w:lvl>
+    <w:lvl w:ilvl="7" w:tplc="04090019" w:tentative="1">
+      <w:start w:val="1"/>
+      <w:numFmt w:val="lowerLetter"/>
+      <w:lvlText w:val="%8."/>
+      <w:lvlJc w:val="left"/>
+      <w:pPr>
+        <w:ind w:left="5760" w:hanging="360"/>
+      </w:pPr>
+    </w:lvl>
+    <w:lvl w:ilvl="8" w:tplc="0409001B" w:tentative="1">
+      <w:start w:val="1"/>
+      <w:numFmt w:val="lowerRoman"/>
+      <w:lvlText w:val="%9."/>
+      <w:lvlJc w:val="right"/>
+      <w:pPr>
+        <w:ind w:left="6480" w:hanging="180"/>
+      </w:pPr>
+    </w:lvl>
+  </w:abstractNum>
+  <w:abstractNum w:abstractNumId="5">
+    <w:nsid w:val="44763350"/>
+    <w:multiLevelType w:val="hybridMultilevel"/>
+    <w:tmpl w:val="92544712"/>
+    <w:lvl w:ilvl="0" w:tplc="04090001">
+      <w:start w:val="1"/>
+      <w:numFmt w:val="bullet"/>
+      <w:lvlText w:val=""/>
+      <w:lvlJc w:val="left"/>
+      <w:pPr>
+        <w:ind w:left="720" w:hanging="360"/>
+      </w:pPr>
+      <w:rPr>
+        <w:rFonts w:ascii="Symbol" w:hAnsi="Symbol" w:hint="default"/>
+      </w:rPr>
+    </w:lvl>
+    <w:lvl w:ilvl="1" w:tplc="04090003">
+      <w:start w:val="1"/>
+      <w:numFmt w:val="bullet"/>
+      <w:lvlText w:val="o"/>
+      <w:lvlJc w:val="left"/>
+      <w:pPr>
+        <w:ind w:left="1440" w:hanging="360"/>
+      </w:pPr>
+      <w:rPr>
+        <w:rFonts w:ascii="Courier New" w:hAnsi="Courier New" w:cs="Courier New" w:hint="default"/>
+      </w:rPr>
+    </w:lvl>
+    <w:lvl w:ilvl="2" w:tplc="04090005" w:tentative="1">
+      <w:start w:val="1"/>
+      <w:numFmt w:val="bullet"/>
+      <w:lvlText w:val=""/>
+      <w:lvlJc w:val="left"/>
+      <w:pPr>
+        <w:ind w:left="2160" w:hanging="360"/>
+      </w:pPr>
+      <w:rPr>
+        <w:rFonts w:ascii="Wingdings" w:hAnsi="Wingdings" w:hint="default"/>
+      </w:rPr>
+    </w:lvl>
+    <w:lvl w:ilvl="3" w:tplc="04090001" w:tentative="1">
+      <w:start w:val="1"/>
+      <w:numFmt w:val="bullet"/>
+      <w:lvlText w:val=""/>
+      <w:lvlJc w:val="left"/>
+      <w:pPr>
+        <w:ind w:left="2880" w:hanging="360"/>
+      </w:pPr>
+      <w:rPr>
+        <w:rFonts w:ascii="Symbol" w:hAnsi="Symbol" w:hint="default"/>
+      </w:rPr>
+    </w:lvl>
+    <w:lvl w:ilvl="4" w:tplc="04090003" w:tentative="1">
+      <w:start w:val="1"/>
+      <w:numFmt w:val="bullet"/>
+      <w:lvlText w:val="o"/>
+      <w:lvlJc w:val="left"/>
+      <w:pPr>
+        <w:ind w:left="3600" w:hanging="360"/>
+      </w:pPr>
+      <w:rPr>
+        <w:rFonts w:ascii="Courier New" w:hAnsi="Courier New" w:cs="Courier New" w:hint="default"/>
+      </w:rPr>
+    </w:lvl>
+    <w:lvl w:ilvl="5" w:tplc="04090005" w:tentative="1">
+      <w:start w:val="1"/>
+      <w:numFmt w:val="bullet"/>
+      <w:lvlText w:val=""/>
+      <w:lvlJc w:val="left"/>
+      <w:pPr>
+        <w:ind w:left="4320" w:hanging="360"/>
+      </w:pPr>
+      <w:rPr>
+        <w:rFonts w:ascii="Wingdings" w:hAnsi="Wingdings" w:hint="default"/>
+      </w:rPr>
+    </w:lvl>
+    <w:lvl w:ilvl="6" w:tplc="04090001" w:tentative="1">
+      <w:start w:val="1"/>
+      <w:numFmt w:val="bullet"/>
+      <w:lvlText w:val=""/>
+      <w:lvlJc w:val="left"/>
+      <w:pPr>
+        <w:ind w:left="5040" w:hanging="360"/>
+      </w:pPr>
+      <w:rPr>
+        <w:rFonts w:ascii="Symbol" w:hAnsi="Symbol" w:hint="default"/>
+      </w:rPr>
+    </w:lvl>
+    <w:lvl w:ilvl="7" w:tplc="04090003" w:tentative="1">
+      <w:start w:val="1"/>
+      <w:numFmt w:val="bullet"/>
+      <w:lvlText w:val="o"/>
+      <w:lvlJc w:val="left"/>
+      <w:pPr>
+        <w:ind w:left="5760" w:hanging="360"/>
+      </w:pPr>
+      <w:rPr>
+        <w:rFonts w:ascii="Courier New" w:hAnsi="Courier New" w:cs="Courier New" w:hint="default"/>
+      </w:rPr>
+    </w:lvl>
+    <w:lvl w:ilvl="8" w:tplc="04090005" w:tentative="1">
+      <w:start w:val="1"/>
+      <w:numFmt w:val="bullet"/>
+      <w:lvlText w:val=""/>
+      <w:lvlJc w:val="left"/>
+      <w:pPr>
+        <w:ind w:left="6480" w:hanging="360"/>
+      </w:pPr>
+      <w:rPr>
+        <w:rFonts w:ascii="Wingdings" w:hAnsi="Wingdings" w:hint="default"/>
+      </w:rPr>
+    </w:lvl>
+  </w:abstractNum>
+  <w:abstractNum w:abstractNumId="6">
     <w:nsid w:val="70AD7126"/>
     <w:multiLevelType w:val="hybridMultilevel"/>
     <w:tmpl w:val="0EDC6A6E"/>
+    <w:lvl w:ilvl="0" w:tplc="04090001">
+      <w:start w:val="1"/>
+      <w:numFmt w:val="bullet"/>
+      <w:lvlText w:val=""/>
+      <w:lvlJc w:val="left"/>
+      <w:pPr>
+        <w:ind w:left="720" w:hanging="360"/>
+      </w:pPr>
+      <w:rPr>
+        <w:rFonts w:ascii="Symbol" w:hAnsi="Symbol" w:hint="default"/>
+      </w:rPr>
+    </w:lvl>
+    <w:lvl w:ilvl="1" w:tplc="04090003" w:tentative="1">
+      <w:start w:val="1"/>
+      <w:numFmt w:val="bullet"/>
+      <w:lvlText w:val="o"/>
+      <w:lvlJc w:val="left"/>
+      <w:pPr>
+        <w:ind w:left="1440" w:hanging="360"/>
+      </w:pPr>
+      <w:rPr>
+        <w:rFonts w:ascii="Courier New" w:hAnsi="Courier New" w:cs="Courier New" w:hint="default"/>
+      </w:rPr>
+    </w:lvl>
+    <w:lvl w:ilvl="2" w:tplc="04090005" w:tentative="1">
+      <w:start w:val="1"/>
+      <w:numFmt w:val="bullet"/>
+      <w:lvlText w:val=""/>
+      <w:lvlJc w:val="left"/>
+      <w:pPr>
+        <w:ind w:left="2160" w:hanging="360"/>
+      </w:pPr>
+      <w:rPr>
+        <w:rFonts w:ascii="Wingdings" w:hAnsi="Wingdings" w:hint="default"/>
+      </w:rPr>
+    </w:lvl>
+    <w:lvl w:ilvl="3" w:tplc="04090001" w:tentative="1">
+      <w:start w:val="1"/>
+      <w:numFmt w:val="bullet"/>
+      <w:lvlText w:val=""/>
+      <w:lvlJc w:val="left"/>
+      <w:pPr>
+        <w:ind w:left="2880" w:hanging="360"/>
+      </w:pPr>
+      <w:rPr>
+        <w:rFonts w:ascii="Symbol" w:hAnsi="Symbol" w:hint="default"/>
+      </w:rPr>
+    </w:lvl>
+    <w:lvl w:ilvl="4" w:tplc="04090003" w:tentative="1">
+      <w:start w:val="1"/>
+      <w:numFmt w:val="bullet"/>
+      <w:lvlText w:val="o"/>
+      <w:lvlJc w:val="left"/>
+      <w:pPr>
+        <w:ind w:left="3600" w:hanging="360"/>
+      </w:pPr>
+      <w:rPr>
+        <w:rFonts w:ascii="Courier New" w:hAnsi="Courier New" w:cs="Courier New" w:hint="default"/>
+      </w:rPr>
+    </w:lvl>
+    <w:lvl w:ilvl="5" w:tplc="04090005" w:tentative="1">
+      <w:start w:val="1"/>
+      <w:numFmt w:val="bullet"/>
+      <w:lvlText w:val=""/>
+      <w:lvlJc w:val="left"/>
+      <w:pPr>
+        <w:ind w:left="4320" w:hanging="360"/>
+      </w:pPr>
+      <w:rPr>
+        <w:rFonts w:ascii="Wingdings" w:hAnsi="Wingdings" w:hint="default"/>
+      </w:rPr>
+    </w:lvl>
+    <w:lvl w:ilvl="6" w:tplc="04090001" w:tentative="1">
+      <w:start w:val="1"/>
+      <w:numFmt w:val="bullet"/>
+      <w:lvlText w:val=""/>
+      <w:lvlJc w:val="left"/>
+      <w:pPr>
+        <w:ind w:left="5040" w:hanging="360"/>
+      </w:pPr>
+      <w:rPr>
+        <w:rFonts w:ascii="Symbol" w:hAnsi="Symbol" w:hint="default"/>
+      </w:rPr>
+    </w:lvl>
+    <w:lvl w:ilvl="7" w:tplc="04090003" w:tentative="1">
+      <w:start w:val="1"/>
+      <w:numFmt w:val="bullet"/>
+      <w:lvlText w:val="o"/>
+      <w:lvlJc w:val="left"/>
+      <w:pPr>
+        <w:ind w:left="5760" w:hanging="360"/>
+      </w:pPr>
+      <w:rPr>
+        <w:rFonts w:ascii="Courier New" w:hAnsi="Courier New" w:cs="Courier New" w:hint="default"/>
+      </w:rPr>
+    </w:lvl>
+    <w:lvl w:ilvl="8" w:tplc="04090005" w:tentative="1">
+      <w:start w:val="1"/>
+      <w:numFmt w:val="bullet"/>
+      <w:lvlText w:val=""/>
+      <w:lvlJc w:val="left"/>
+      <w:pPr>
+        <w:ind w:left="6480" w:hanging="360"/>
+      </w:pPr>
+      <w:rPr>
+        <w:rFonts w:ascii="Wingdings" w:hAnsi="Wingdings" w:hint="default"/>
+      </w:rPr>
+    </w:lvl>
+  </w:abstractNum>
+  <w:abstractNum w:abstractNumId="7">
+    <w:nsid w:val="789D7E85"/>
+    <w:multiLevelType w:val="hybridMultilevel"/>
+    <w:tmpl w:val="03A2C464"/>
     <w:lvl w:ilvl="0" w:tplc="04090001">
       <w:start w:val="1"/>
       <w:numFmt w:val="bullet"/>
@@ -1066,13 +1519,25 @@
     <w:abstractNumId w:val="0"/>
   </w:num>
   <w:num w:numId="2">
+    <w:abstractNumId w:val="6"/>
+  </w:num>
+  <w:num w:numId="3">
     <w:abstractNumId w:val="3"/>
   </w:num>
-  <w:num w:numId="3">
+  <w:num w:numId="4">
     <w:abstractNumId w:val="2"/>
   </w:num>
-  <w:num w:numId="4">
+  <w:num w:numId="5">
+    <w:abstractNumId w:val="4"/>
+  </w:num>
+  <w:num w:numId="6">
     <w:abstractNumId w:val="1"/>
+  </w:num>
+  <w:num w:numId="7">
+    <w:abstractNumId w:val="5"/>
+  </w:num>
+  <w:num w:numId="8">
+    <w:abstractNumId w:val="7"/>
   </w:num>
 </w:numbering>
 </file>

</xml_diff>